<commit_message>
attempted and failed at data augmentation
</commit_message>
<xml_diff>
--- a/INTENT RECOGNITION USING BERT.docx
+++ b/INTENT RECOGNITION USING BERT.docx
@@ -1,6 +1,6 @@
 
 <file path=word/document.xml><?xml version="1.0" encoding="utf-8"?>
-<w:document xmlns:wpc="http://schemas.microsoft.com/office/word/2010/wordprocessingCanvas" xmlns:cx="http://schemas.microsoft.com/office/drawing/2014/chartex" xmlns:cx1="http://schemas.microsoft.com/office/drawing/2015/9/8/chartex" xmlns:cx2="http://schemas.microsoft.com/office/drawing/2015/10/21/chartex" xmlns:cx3="http://schemas.microsoft.com/office/drawing/2016/5/9/chartex" xmlns:cx4="http://schemas.microsoft.com/office/drawing/2016/5/10/chartex" xmlns:cx5="http://schemas.microsoft.com/office/drawing/2016/5/11/chartex" xmlns:cx6="http://schemas.microsoft.com/office/drawing/2016/5/12/chartex" xmlns:cx7="http://schemas.microsoft.com/office/drawing/2016/5/13/chartex" xmlns:cx8="http://schemas.microsoft.com/office/drawing/2016/5/14/chartex" xmlns:mc="http://schemas.openxmlformats.org/markup-compatibility/2006" xmlns:aink="http://schemas.microsoft.com/office/drawing/2016/ink" xmlns:am3d="http://schemas.microsoft.com/office/drawing/2017/model3d" xmlns:o="urn:schemas-microsoft-com:office:office" xmlns:oel="http://schemas.microsoft.com/office/2019/extlst" xmlns:r="http://schemas.openxmlformats.org/officeDocument/2006/relationships" xmlns:m="http://schemas.openxmlformats.org/officeDocument/2006/math" xmlns:v="urn:schemas-microsoft-com:vml" xmlns:wp14="http://schemas.microsoft.com/office/word/2010/wordprocessingDrawing" xmlns:wp="http://schemas.openxmlformats.org/drawingml/2006/wordprocessingDrawing" xmlns:w10="urn:schemas-microsoft-com:office:word" xmlns:w="http://schemas.openxmlformats.org/wordprocessingml/2006/main" xmlns:w14="http://schemas.microsoft.com/office/word/2010/wordml" xmlns:w15="http://schemas.microsoft.com/office/word/2012/wordml" xmlns:w16cex="http://schemas.microsoft.com/office/word/2018/wordml/cex" xmlns:w16cid="http://schemas.microsoft.com/office/word/2016/wordml/cid" xmlns:w16="http://schemas.microsoft.com/office/word/2018/wordml" xmlns:w16sdtdh="http://schemas.microsoft.com/office/word/2020/wordml/sdtdatahash" xmlns:w16se="http://schemas.microsoft.com/office/word/2015/wordml/symex" xmlns:wpg="http://schemas.microsoft.com/office/word/2010/wordprocessingGroup" xmlns:wpi="http://schemas.microsoft.com/office/word/2010/wordprocessingInk" xmlns:wne="http://schemas.microsoft.com/office/word/2006/wordml" xmlns:wps="http://schemas.microsoft.com/office/word/2010/wordprocessingShape" mc:Ignorable="w14 w15 w16se w16cid w16 w16cex w16sdtdh wp14">
+<w:document xmlns:wpc="http://schemas.microsoft.com/office/word/2010/wordprocessingCanvas" xmlns:cx="http://schemas.microsoft.com/office/drawing/2014/chartex" xmlns:cx1="http://schemas.microsoft.com/office/drawing/2015/9/8/chartex" xmlns:cx2="http://schemas.microsoft.com/office/drawing/2015/10/21/chartex" xmlns:cx3="http://schemas.microsoft.com/office/drawing/2016/5/9/chartex" xmlns:cx4="http://schemas.microsoft.com/office/drawing/2016/5/10/chartex" xmlns:cx5="http://schemas.microsoft.com/office/drawing/2016/5/11/chartex" xmlns:cx6="http://schemas.microsoft.com/office/drawing/2016/5/12/chartex" xmlns:cx7="http://schemas.microsoft.com/office/drawing/2016/5/13/chartex" xmlns:cx8="http://schemas.microsoft.com/office/drawing/2016/5/14/chartex" xmlns:mc="http://schemas.openxmlformats.org/markup-compatibility/2006" xmlns:aink="http://schemas.microsoft.com/office/drawing/2016/ink" xmlns:am3d="http://schemas.microsoft.com/office/drawing/2017/model3d" xmlns:o="urn:schemas-microsoft-com:office:office" xmlns:oel="http://schemas.microsoft.com/office/2019/extlst" xmlns:r="http://schemas.openxmlformats.org/officeDocument/2006/relationships" xmlns:m="http://schemas.openxmlformats.org/officeDocument/2006/math" xmlns:v="urn:schemas-microsoft-com:vml" xmlns:wp14="http://schemas.microsoft.com/office/word/2010/wordprocessingDrawing" xmlns:wp="http://schemas.openxmlformats.org/drawingml/2006/wordprocessingDrawing" xmlns:w10="urn:schemas-microsoft-com:office:word" xmlns:w="http://schemas.openxmlformats.org/wordprocessingml/2006/main" xmlns:w14="http://schemas.microsoft.com/office/word/2010/wordml" xmlns:w15="http://schemas.microsoft.com/office/word/2012/wordml" xmlns:w16cex="http://schemas.microsoft.com/office/word/2018/wordml/cex" xmlns:w16cid="http://schemas.microsoft.com/office/word/2016/wordml/cid" xmlns:w16="http://schemas.microsoft.com/office/word/2018/wordml" xmlns:w16du="http://schemas.microsoft.com/office/word/2023/wordml/word16du" xmlns:w16sdtdh="http://schemas.microsoft.com/office/word/2020/wordml/sdtdatahash" xmlns:w16se="http://schemas.microsoft.com/office/word/2015/wordml/symex" xmlns:wpg="http://schemas.microsoft.com/office/word/2010/wordprocessingGroup" xmlns:wpi="http://schemas.microsoft.com/office/word/2010/wordprocessingInk" xmlns:wne="http://schemas.microsoft.com/office/word/2006/wordml" xmlns:wps="http://schemas.microsoft.com/office/word/2010/wordprocessingShape" mc:Ignorable="w14 w15 w16se w16cid w16 w16cex w16sdtdh w16du wp14">
   <w:body>
     <w:p>
       <w:pPr>
@@ -127,6 +127,9 @@
         <w:jc w:val="center"/>
       </w:pPr>
       <w:r>
+        <w:rPr>
+          <w:noProof/>
+        </w:rPr>
         <w:drawing>
           <wp:inline distT="0" distB="0" distL="0" distR="0" wp14:anchorId="3A3D3A18" wp14:editId="59EA6C81">
             <wp:extent cx="3667637" cy="1790950"/>
@@ -190,7 +193,15 @@
         <w:br/>
       </w:r>
       <w:r>
-        <w:t>Adam with lr 0.00005</w:t>
+        <w:t xml:space="preserve">Adam with </w:t>
+      </w:r>
+      <w:proofErr w:type="spellStart"/>
+      <w:r>
+        <w:t>lr</w:t>
+      </w:r>
+      <w:proofErr w:type="spellEnd"/>
+      <w:r>
+        <w:t xml:space="preserve"> 0.00005</w:t>
       </w:r>
       <w:r>
         <w:br/>
@@ -206,8 +217,13 @@
       </w:r>
       <w:r>
         <w:br/>
-        <w:t>Early stopping with 2 epochs as patience</w:t>
-      </w:r>
+        <w:t xml:space="preserve">Early stopping with 2 epochs as </w:t>
+      </w:r>
+      <w:proofErr w:type="gramStart"/>
+      <w:r>
+        <w:t>patience</w:t>
+      </w:r>
+      <w:proofErr w:type="gramEnd"/>
     </w:p>
     <w:p>
       <w:pPr>
@@ -659,6 +675,7 @@
         </w:rPr>
         <w:sym w:font="Wingdings" w:char="F0E0"/>
       </w:r>
+      <w:proofErr w:type="spellStart"/>
       <w:r>
         <w:rPr>
           <w:rFonts w:eastAsia="Times New Roman" w:cs="Open Sans"/>
@@ -668,8 +685,9 @@
           <w:szCs w:val="26"/>
           <w14:ligatures w14:val="none"/>
         </w:rPr>
-        <w:t xml:space="preserve">nlpaug, textblob, </w:t>
-      </w:r>
+        <w:t>nlpaug</w:t>
+      </w:r>
+      <w:proofErr w:type="spellEnd"/>
       <w:r>
         <w:rPr>
           <w:rFonts w:eastAsia="Times New Roman" w:cs="Open Sans"/>
@@ -679,8 +697,45 @@
           <w:szCs w:val="26"/>
           <w14:ligatures w14:val="none"/>
         </w:rPr>
+        <w:t xml:space="preserve">, </w:t>
+      </w:r>
+      <w:proofErr w:type="spellStart"/>
+      <w:r>
+        <w:rPr>
+          <w:rFonts w:eastAsia="Times New Roman" w:cs="Open Sans"/>
+          <w:color w:val="000000" w:themeColor="text1"/>
+          <w:kern w:val="0"/>
+          <w:sz w:val="26"/>
+          <w:szCs w:val="26"/>
+          <w14:ligatures w14:val="none"/>
+        </w:rPr>
+        <w:t>textblob</w:t>
+      </w:r>
+      <w:proofErr w:type="spellEnd"/>
+      <w:r>
+        <w:rPr>
+          <w:rFonts w:eastAsia="Times New Roman" w:cs="Open Sans"/>
+          <w:color w:val="000000" w:themeColor="text1"/>
+          <w:kern w:val="0"/>
+          <w:sz w:val="26"/>
+          <w:szCs w:val="26"/>
+          <w14:ligatures w14:val="none"/>
+        </w:rPr>
+        <w:t xml:space="preserve">, </w:t>
+      </w:r>
+      <w:proofErr w:type="spellStart"/>
+      <w:r>
+        <w:rPr>
+          <w:rFonts w:eastAsia="Times New Roman" w:cs="Open Sans"/>
+          <w:color w:val="000000" w:themeColor="text1"/>
+          <w:kern w:val="0"/>
+          <w:sz w:val="26"/>
+          <w:szCs w:val="26"/>
+          <w14:ligatures w14:val="none"/>
+        </w:rPr>
         <w:t>augly</w:t>
       </w:r>
+      <w:proofErr w:type="spellEnd"/>
     </w:p>
     <w:p>
       <w:pPr>
@@ -1310,15 +1365,6 @@
         <w:t>Accuracy, precision, recall, F1 score</w:t>
       </w:r>
     </w:p>
-    <w:p>
-      <w:pPr>
-        <w:spacing w:line="240" w:lineRule="auto"/>
-        <w:rPr>
-          <w:sz w:val="28"/>
-          <w:szCs w:val="28"/>
-        </w:rPr>
-      </w:pPr>
-    </w:p>
     <w:sectPr>
       <w:pgSz w:w="12240" w:h="15840"/>
       <w:pgMar w:top="720" w:right="720" w:bottom="720" w:left="720" w:header="720" w:footer="720" w:gutter="0"/>
@@ -1330,7 +1376,7 @@
 </file>
 
 <file path=word/numbering.xml><?xml version="1.0" encoding="utf-8"?>
-<w:numbering xmlns:wpc="http://schemas.microsoft.com/office/word/2010/wordprocessingCanvas" xmlns:cx="http://schemas.microsoft.com/office/drawing/2014/chartex" xmlns:cx1="http://schemas.microsoft.com/office/drawing/2015/9/8/chartex" xmlns:cx2="http://schemas.microsoft.com/office/drawing/2015/10/21/chartex" xmlns:cx3="http://schemas.microsoft.com/office/drawing/2016/5/9/chartex" xmlns:cx4="http://schemas.microsoft.com/office/drawing/2016/5/10/chartex" xmlns:cx5="http://schemas.microsoft.com/office/drawing/2016/5/11/chartex" xmlns:cx6="http://schemas.microsoft.com/office/drawing/2016/5/12/chartex" xmlns:cx7="http://schemas.microsoft.com/office/drawing/2016/5/13/chartex" xmlns:cx8="http://schemas.microsoft.com/office/drawing/2016/5/14/chartex" xmlns:mc="http://schemas.openxmlformats.org/markup-compatibility/2006" xmlns:aink="http://schemas.microsoft.com/office/drawing/2016/ink" xmlns:am3d="http://schemas.microsoft.com/office/drawing/2017/model3d" xmlns:o="urn:schemas-microsoft-com:office:office" xmlns:oel="http://schemas.microsoft.com/office/2019/extlst" xmlns:r="http://schemas.openxmlformats.org/officeDocument/2006/relationships" xmlns:m="http://schemas.openxmlformats.org/officeDocument/2006/math" xmlns:v="urn:schemas-microsoft-com:vml" xmlns:wp14="http://schemas.microsoft.com/office/word/2010/wordprocessingDrawing" xmlns:wp="http://schemas.openxmlformats.org/drawingml/2006/wordprocessingDrawing" xmlns:w10="urn:schemas-microsoft-com:office:word" xmlns:w="http://schemas.openxmlformats.org/wordprocessingml/2006/main" xmlns:w14="http://schemas.microsoft.com/office/word/2010/wordml" xmlns:w15="http://schemas.microsoft.com/office/word/2012/wordml" xmlns:w16cex="http://schemas.microsoft.com/office/word/2018/wordml/cex" xmlns:w16cid="http://schemas.microsoft.com/office/word/2016/wordml/cid" xmlns:w16="http://schemas.microsoft.com/office/word/2018/wordml" xmlns:w16sdtdh="http://schemas.microsoft.com/office/word/2020/wordml/sdtdatahash" xmlns:w16se="http://schemas.microsoft.com/office/word/2015/wordml/symex" xmlns:wpg="http://schemas.microsoft.com/office/word/2010/wordprocessingGroup" xmlns:wpi="http://schemas.microsoft.com/office/word/2010/wordprocessingInk" xmlns:wne="http://schemas.microsoft.com/office/word/2006/wordml" xmlns:wps="http://schemas.microsoft.com/office/word/2010/wordprocessingShape" mc:Ignorable="w14 w15 w16se w16cid w16 w16cex w16sdtdh wp14">
+<w:numbering xmlns:wpc="http://schemas.microsoft.com/office/word/2010/wordprocessingCanvas" xmlns:cx="http://schemas.microsoft.com/office/drawing/2014/chartex" xmlns:cx1="http://schemas.microsoft.com/office/drawing/2015/9/8/chartex" xmlns:cx2="http://schemas.microsoft.com/office/drawing/2015/10/21/chartex" xmlns:cx3="http://schemas.microsoft.com/office/drawing/2016/5/9/chartex" xmlns:cx4="http://schemas.microsoft.com/office/drawing/2016/5/10/chartex" xmlns:cx5="http://schemas.microsoft.com/office/drawing/2016/5/11/chartex" xmlns:cx6="http://schemas.microsoft.com/office/drawing/2016/5/12/chartex" xmlns:cx7="http://schemas.microsoft.com/office/drawing/2016/5/13/chartex" xmlns:cx8="http://schemas.microsoft.com/office/drawing/2016/5/14/chartex" xmlns:mc="http://schemas.openxmlformats.org/markup-compatibility/2006" xmlns:aink="http://schemas.microsoft.com/office/drawing/2016/ink" xmlns:am3d="http://schemas.microsoft.com/office/drawing/2017/model3d" xmlns:o="urn:schemas-microsoft-com:office:office" xmlns:oel="http://schemas.microsoft.com/office/2019/extlst" xmlns:r="http://schemas.openxmlformats.org/officeDocument/2006/relationships" xmlns:m="http://schemas.openxmlformats.org/officeDocument/2006/math" xmlns:v="urn:schemas-microsoft-com:vml" xmlns:wp14="http://schemas.microsoft.com/office/word/2010/wordprocessingDrawing" xmlns:wp="http://schemas.openxmlformats.org/drawingml/2006/wordprocessingDrawing" xmlns:w10="urn:schemas-microsoft-com:office:word" xmlns:w="http://schemas.openxmlformats.org/wordprocessingml/2006/main" xmlns:w14="http://schemas.microsoft.com/office/word/2010/wordml" xmlns:w15="http://schemas.microsoft.com/office/word/2012/wordml" xmlns:w16cex="http://schemas.microsoft.com/office/word/2018/wordml/cex" xmlns:w16cid="http://schemas.microsoft.com/office/word/2016/wordml/cid" xmlns:w16="http://schemas.microsoft.com/office/word/2018/wordml" xmlns:w16du="http://schemas.microsoft.com/office/word/2023/wordml/word16du" xmlns:w16sdtdh="http://schemas.microsoft.com/office/word/2020/wordml/sdtdatahash" xmlns:w16se="http://schemas.microsoft.com/office/word/2015/wordml/symex" xmlns:wpg="http://schemas.microsoft.com/office/word/2010/wordprocessingGroup" xmlns:wpi="http://schemas.microsoft.com/office/word/2010/wordprocessingInk" xmlns:wne="http://schemas.microsoft.com/office/word/2006/wordml" xmlns:wps="http://schemas.microsoft.com/office/word/2010/wordprocessingShape" mc:Ignorable="w14 w15 w16se w16cid w16 w16cex w16sdtdh w16du wp14">
   <w:abstractNum w:abstractNumId="0" w15:restartNumberingAfterBreak="0">
     <w:nsid w:val="05582223"/>
     <w:multiLevelType w:val="hybridMultilevel"/>
@@ -2723,7 +2769,7 @@
 </file>
 
 <file path=word/styles.xml><?xml version="1.0" encoding="utf-8"?>
-<w:styles xmlns:mc="http://schemas.openxmlformats.org/markup-compatibility/2006" xmlns:r="http://schemas.openxmlformats.org/officeDocument/2006/relationships" xmlns:w="http://schemas.openxmlformats.org/wordprocessingml/2006/main" xmlns:w14="http://schemas.microsoft.com/office/word/2010/wordml" xmlns:w15="http://schemas.microsoft.com/office/word/2012/wordml" xmlns:w16cex="http://schemas.microsoft.com/office/word/2018/wordml/cex" xmlns:w16cid="http://schemas.microsoft.com/office/word/2016/wordml/cid" xmlns:w16="http://schemas.microsoft.com/office/word/2018/wordml" xmlns:w16sdtdh="http://schemas.microsoft.com/office/word/2020/wordml/sdtdatahash" xmlns:w16se="http://schemas.microsoft.com/office/word/2015/wordml/symex" mc:Ignorable="w14 w15 w16se w16cid w16 w16cex w16sdtdh">
+<w:styles xmlns:mc="http://schemas.openxmlformats.org/markup-compatibility/2006" xmlns:r="http://schemas.openxmlformats.org/officeDocument/2006/relationships" xmlns:w="http://schemas.openxmlformats.org/wordprocessingml/2006/main" xmlns:w14="http://schemas.microsoft.com/office/word/2010/wordml" xmlns:w15="http://schemas.microsoft.com/office/word/2012/wordml" xmlns:w16cex="http://schemas.microsoft.com/office/word/2018/wordml/cex" xmlns:w16cid="http://schemas.microsoft.com/office/word/2016/wordml/cid" xmlns:w16="http://schemas.microsoft.com/office/word/2018/wordml" xmlns:w16du="http://schemas.microsoft.com/office/word/2023/wordml/word16du" xmlns:w16sdtdh="http://schemas.microsoft.com/office/word/2020/wordml/sdtdatahash" xmlns:w16se="http://schemas.microsoft.com/office/word/2015/wordml/symex" mc:Ignorable="w14 w15 w16se w16cid w16 w16cex w16sdtdh w16du">
   <w:docDefaults>
     <w:rPrDefault>
       <w:rPr>
@@ -3323,6 +3369,7 @@
   <w:style w:type="character" w:default="1" w:styleId="DefaultParagraphFont">
     <w:name w:val="Default Paragraph Font"/>
     <w:uiPriority w:val="1"/>
+    <w:semiHidden/>
     <w:unhideWhenUsed/>
   </w:style>
   <w:style w:type="table" w:default="1" w:styleId="TableNormal">

</xml_diff>